<commit_message>
-Updated to latest template -Added tables -Clarified required user edit in exported documents
</commit_message>
<xml_diff>
--- a/auxfiles/report_template.docx
+++ b/auxfiles/report_template.docx
@@ -563,11 +563,11 @@
     <w:link w:val="Heading1Char"/>
     <w:uiPriority w:val="9"/>
     <w:qFormat/>
-    <w:rsid w:val="00711234"/>
+    <w:rsid w:val="00310627"/>
     <w:pPr>
       <w:keepNext/>
       <w:keepLines/>
-      <w:spacing w:before="480" w:after="0"/>
+      <w:spacing w:after="0"/>
       <w:contextualSpacing/>
       <w:jc w:val="center"/>
       <w:outlineLvl w:val="0"/>
@@ -589,11 +589,11 @@
     <w:uiPriority w:val="9"/>
     <w:unhideWhenUsed/>
     <w:qFormat/>
-    <w:rsid w:val="004D1ED4"/>
+    <w:rsid w:val="0030567C"/>
     <w:pPr>
       <w:keepNext/>
       <w:keepLines/>
-      <w:spacing w:before="200" w:after="0"/>
+      <w:spacing w:before="200" w:after="80"/>
       <w:outlineLvl w:val="1"/>
     </w:pPr>
     <w:rPr>
@@ -612,11 +612,11 @@
     <w:uiPriority w:val="9"/>
     <w:unhideWhenUsed/>
     <w:qFormat/>
-    <w:rsid w:val="00706096"/>
+    <w:rsid w:val="0030567C"/>
     <w:pPr>
       <w:keepNext/>
       <w:keepLines/>
-      <w:spacing w:before="200" w:after="0"/>
+      <w:spacing w:before="200" w:after="80"/>
       <w:outlineLvl w:val="2"/>
     </w:pPr>
     <w:rPr>
@@ -634,11 +634,11 @@
     <w:semiHidden/>
     <w:unhideWhenUsed/>
     <w:qFormat/>
-    <w:rsid w:val="00E014F0"/>
+    <w:rsid w:val="0030567C"/>
     <w:pPr>
       <w:keepNext/>
       <w:keepLines/>
-      <w:spacing w:before="200" w:after="0"/>
+      <w:spacing w:before="200" w:after="80"/>
       <w:outlineLvl w:val="3"/>
     </w:pPr>
     <w:rPr>
@@ -811,7 +811,7 @@
     <w:basedOn w:val="DefaultParagraphFont"/>
     <w:link w:val="Heading1"/>
     <w:uiPriority w:val="9"/>
-    <w:rsid w:val="00711234"/>
+    <w:rsid w:val="00310627"/>
     <w:rPr>
       <w:rFonts w:ascii="Times New Roman" w:eastAsiaTheme="majorEastAsia" w:hAnsi="Times New Roman" w:cstheme="majorBidi"/>
       <w:b/>
@@ -826,7 +826,7 @@
     <w:basedOn w:val="DefaultParagraphFont"/>
     <w:link w:val="Heading2"/>
     <w:uiPriority w:val="9"/>
-    <w:rsid w:val="004D1ED4"/>
+    <w:rsid w:val="0030567C"/>
     <w:rPr>
       <w:rFonts w:ascii="Times New Roman" w:eastAsiaTheme="majorEastAsia" w:hAnsi="Times New Roman" w:cstheme="majorBidi"/>
       <w:b/>
@@ -840,7 +840,7 @@
     <w:basedOn w:val="DefaultParagraphFont"/>
     <w:link w:val="Heading3"/>
     <w:uiPriority w:val="9"/>
-    <w:rsid w:val="00706096"/>
+    <w:rsid w:val="0030567C"/>
     <w:rPr>
       <w:rFonts w:ascii="Times New Roman" w:eastAsiaTheme="majorEastAsia" w:hAnsi="Times New Roman" w:cstheme="majorBidi"/>
       <w:b/>
@@ -1212,7 +1212,7 @@
     <w:link w:val="Heading4"/>
     <w:uiPriority w:val="9"/>
     <w:semiHidden/>
-    <w:rsid w:val="00E014F0"/>
+    <w:rsid w:val="0030567C"/>
     <w:rPr>
       <w:rFonts w:ascii="Times New Roman" w:eastAsiaTheme="majorEastAsia" w:hAnsi="Times New Roman" w:cstheme="majorBidi"/>
       <w:b/>
@@ -1488,6 +1488,8 @@
     <w:rPr>
       <w:rFonts w:ascii="Times New Roman" w:hAnsi="Times New Roman"/>
       <w:color w:val="000000" w:themeColor="text1" w:themeShade="BF"/>
+      <w:sz w:val="20"/>
+      <w:szCs w:val="20"/>
     </w:rPr>
     <w:tblPr>
       <w:tblStyleRowBandSize w:val="1"/>
@@ -11661,6 +11663,37 @@
     <w:rPr>
       <w:rFonts w:ascii="Times New Roman" w:hAnsi="Times New Roman"/>
     </w:rPr>
+  </w:style>
+  <w:style w:type="paragraph" w:customStyle="1" w:styleId="SpaceBefore">
+    <w:name w:val="SpaceBefore"/>
+    <w:basedOn w:val="Normal"/>
+    <w:qFormat/>
+    <w:rsid w:val="00310627"/>
+    <w:pPr>
+      <w:spacing w:before="200"/>
+    </w:pPr>
+  </w:style>
+  <w:style w:type="table" w:customStyle="1" w:styleId="PMTableOutline">
+    <w:name w:val="PMTableOutline"/>
+    <w:basedOn w:val="TableNormal"/>
+    <w:uiPriority w:val="99"/>
+    <w:rsid w:val="007E3CFD"/>
+    <w:pPr>
+      <w:spacing w:after="0" w:line="240" w:lineRule="auto"/>
+      <w:jc w:val="both"/>
+    </w:pPr>
+    <w:rPr>
+      <w:rFonts w:ascii="Times New Roman" w:hAnsi="Times New Roman"/>
+      <w:sz w:val="20"/>
+    </w:rPr>
+    <w:tblPr>
+      <w:tblBorders>
+        <w:top w:val="single" w:sz="12" w:space="0" w:color="auto"/>
+        <w:left w:val="single" w:sz="12" w:space="0" w:color="auto"/>
+        <w:bottom w:val="single" w:sz="12" w:space="0" w:color="auto"/>
+        <w:right w:val="single" w:sz="12" w:space="0" w:color="auto"/>
+      </w:tblBorders>
+    </w:tblPr>
   </w:style>
 </w:styles>
 </file>
@@ -11839,11 +11872,11 @@
     <w:link w:val="Heading1Char"/>
     <w:uiPriority w:val="9"/>
     <w:qFormat/>
-    <w:rsid w:val="00711234"/>
+    <w:rsid w:val="00310627"/>
     <w:pPr>
       <w:keepNext/>
       <w:keepLines/>
-      <w:spacing w:before="480" w:after="0"/>
+      <w:spacing w:after="0"/>
       <w:contextualSpacing/>
       <w:jc w:val="center"/>
       <w:outlineLvl w:val="0"/>
@@ -11865,11 +11898,11 @@
     <w:uiPriority w:val="9"/>
     <w:unhideWhenUsed/>
     <w:qFormat/>
-    <w:rsid w:val="004D1ED4"/>
+    <w:rsid w:val="0030567C"/>
     <w:pPr>
       <w:keepNext/>
       <w:keepLines/>
-      <w:spacing w:before="200" w:after="0"/>
+      <w:spacing w:before="200" w:after="80"/>
       <w:outlineLvl w:val="1"/>
     </w:pPr>
     <w:rPr>
@@ -11888,11 +11921,11 @@
     <w:uiPriority w:val="9"/>
     <w:unhideWhenUsed/>
     <w:qFormat/>
-    <w:rsid w:val="00706096"/>
+    <w:rsid w:val="0030567C"/>
     <w:pPr>
       <w:keepNext/>
       <w:keepLines/>
-      <w:spacing w:before="200" w:after="0"/>
+      <w:spacing w:before="200" w:after="80"/>
       <w:outlineLvl w:val="2"/>
     </w:pPr>
     <w:rPr>
@@ -11910,11 +11943,11 @@
     <w:semiHidden/>
     <w:unhideWhenUsed/>
     <w:qFormat/>
-    <w:rsid w:val="00E014F0"/>
+    <w:rsid w:val="0030567C"/>
     <w:pPr>
       <w:keepNext/>
       <w:keepLines/>
-      <w:spacing w:before="200" w:after="0"/>
+      <w:spacing w:before="200" w:after="80"/>
       <w:outlineLvl w:val="3"/>
     </w:pPr>
     <w:rPr>
@@ -12087,7 +12120,7 @@
     <w:basedOn w:val="DefaultParagraphFont"/>
     <w:link w:val="Heading1"/>
     <w:uiPriority w:val="9"/>
-    <w:rsid w:val="00711234"/>
+    <w:rsid w:val="00310627"/>
     <w:rPr>
       <w:rFonts w:ascii="Times New Roman" w:eastAsiaTheme="majorEastAsia" w:hAnsi="Times New Roman" w:cstheme="majorBidi"/>
       <w:b/>
@@ -12102,7 +12135,7 @@
     <w:basedOn w:val="DefaultParagraphFont"/>
     <w:link w:val="Heading2"/>
     <w:uiPriority w:val="9"/>
-    <w:rsid w:val="004D1ED4"/>
+    <w:rsid w:val="0030567C"/>
     <w:rPr>
       <w:rFonts w:ascii="Times New Roman" w:eastAsiaTheme="majorEastAsia" w:hAnsi="Times New Roman" w:cstheme="majorBidi"/>
       <w:b/>
@@ -12116,7 +12149,7 @@
     <w:basedOn w:val="DefaultParagraphFont"/>
     <w:link w:val="Heading3"/>
     <w:uiPriority w:val="9"/>
-    <w:rsid w:val="00706096"/>
+    <w:rsid w:val="0030567C"/>
     <w:rPr>
       <w:rFonts w:ascii="Times New Roman" w:eastAsiaTheme="majorEastAsia" w:hAnsi="Times New Roman" w:cstheme="majorBidi"/>
       <w:b/>
@@ -12488,7 +12521,7 @@
     <w:link w:val="Heading4"/>
     <w:uiPriority w:val="9"/>
     <w:semiHidden/>
-    <w:rsid w:val="00E014F0"/>
+    <w:rsid w:val="0030567C"/>
     <w:rPr>
       <w:rFonts w:ascii="Times New Roman" w:eastAsiaTheme="majorEastAsia" w:hAnsi="Times New Roman" w:cstheme="majorBidi"/>
       <w:b/>
@@ -12764,6 +12797,8 @@
     <w:rPr>
       <w:rFonts w:ascii="Times New Roman" w:hAnsi="Times New Roman"/>
       <w:color w:val="000000" w:themeColor="text1" w:themeShade="BF"/>
+      <w:sz w:val="20"/>
+      <w:szCs w:val="20"/>
     </w:rPr>
     <w:tblPr>
       <w:tblStyleRowBandSize w:val="1"/>
@@ -22937,6 +22972,37 @@
     <w:rPr>
       <w:rFonts w:ascii="Times New Roman" w:hAnsi="Times New Roman"/>
     </w:rPr>
+  </w:style>
+  <w:style w:type="paragraph" w:customStyle="1" w:styleId="SpaceBefore">
+    <w:name w:val="SpaceBefore"/>
+    <w:basedOn w:val="Normal"/>
+    <w:qFormat/>
+    <w:rsid w:val="00310627"/>
+    <w:pPr>
+      <w:spacing w:before="200"/>
+    </w:pPr>
+  </w:style>
+  <w:style w:type="table" w:customStyle="1" w:styleId="PMTableOutline">
+    <w:name w:val="PMTableOutline"/>
+    <w:basedOn w:val="TableNormal"/>
+    <w:uiPriority w:val="99"/>
+    <w:rsid w:val="007E3CFD"/>
+    <w:pPr>
+      <w:spacing w:after="0" w:line="240" w:lineRule="auto"/>
+      <w:jc w:val="both"/>
+    </w:pPr>
+    <w:rPr>
+      <w:rFonts w:ascii="Times New Roman" w:hAnsi="Times New Roman"/>
+      <w:sz w:val="20"/>
+    </w:rPr>
+    <w:tblPr>
+      <w:tblBorders>
+        <w:top w:val="single" w:sz="12" w:space="0" w:color="auto"/>
+        <w:left w:val="single" w:sz="12" w:space="0" w:color="auto"/>
+        <w:bottom w:val="single" w:sz="12" w:space="0" w:color="auto"/>
+        <w:right w:val="single" w:sz="12" w:space="0" w:color="auto"/>
+      </w:tblBorders>
+    </w:tblPr>
   </w:style>
 </w:styles>
 </file>
@@ -23266,7 +23332,7 @@
 </file>
 
 <file path=customXml/itemProps1.xml><?xml version="1.0" encoding="utf-8"?>
-<ds:datastoreItem xmlns:ds="http://schemas.openxmlformats.org/officeDocument/2006/customXml" ds:itemID="{CB9BFBE0-2948-45D1-A830-CDFCB90A7B1C}">
+<ds:datastoreItem xmlns:ds="http://schemas.openxmlformats.org/officeDocument/2006/customXml" ds:itemID="{DACDFA2A-1B56-4288-BA06-7C428FEBD3B3}">
   <ds:schemaRefs>
     <ds:schemaRef ds:uri="http://schemas.openxmlformats.org/officeDocument/2006/bibliography"/>
   </ds:schemaRefs>

</xml_diff>